<commit_message>
Update Step by Step Implementation.docx
</commit_message>
<xml_diff>
--- a/Step by Step Implementation.docx
+++ b/Step by Step Implementation.docx
@@ -39,41 +39,7 @@
           <w:sz w:val="24"/>
           <w:szCs w:val="24"/>
         </w:rPr>
-        <w:t xml:space="preserve">This will give you a visual demonstration for the implementation. Please skip this if you are familiar with Verilog synthesis and simulation platforms. Here we are using Quartus II (or Quartus Prime is possible) and </w:t>
-      </w:r>
-      <w:proofErr w:type="spellStart"/>
-      <w:r>
-        <w:rPr>
-          <w:rFonts w:ascii="Times New Roman" w:hAnsi="Times New Roman" w:cs="Times New Roman"/>
-          <w:sz w:val="24"/>
-          <w:szCs w:val="24"/>
-        </w:rPr>
-        <w:t>Model</w:t>
-      </w:r>
-      <w:r>
-        <w:rPr>
-          <w:rFonts w:ascii="Times New Roman" w:hAnsi="Times New Roman" w:cs="Times New Roman"/>
-          <w:sz w:val="24"/>
-          <w:szCs w:val="24"/>
-        </w:rPr>
-        <w:t>S</w:t>
-      </w:r>
-      <w:r>
-        <w:rPr>
-          <w:rFonts w:ascii="Times New Roman" w:hAnsi="Times New Roman" w:cs="Times New Roman"/>
-          <w:sz w:val="24"/>
-          <w:szCs w:val="24"/>
-        </w:rPr>
-        <w:t>im</w:t>
-      </w:r>
-      <w:proofErr w:type="spellEnd"/>
-      <w:r>
-        <w:rPr>
-          <w:rFonts w:ascii="Times New Roman" w:hAnsi="Times New Roman" w:cs="Times New Roman"/>
-          <w:sz w:val="24"/>
-          <w:szCs w:val="24"/>
-        </w:rPr>
-        <w:t xml:space="preserve">. </w:t>
+        <w:t>This will provide you with a visual demonstration of the implementation process. If you are already familiar with Verilog synthesis and simulation platforms, you may skip this section. We will be using Quartus II (or Quartus Prime, if available) and ModelSim for this demonstration.</w:t>
       </w:r>
     </w:p>
     <w:p>
@@ -90,33 +56,15 @@
           <w:sz w:val="24"/>
           <w:szCs w:val="24"/>
         </w:rPr>
-        <w:t xml:space="preserve">First go to the extracted folder and open </w:t>
-      </w:r>
-      <w:r>
-        <w:rPr>
-          <w:rFonts w:ascii="Times New Roman" w:hAnsi="Times New Roman" w:cs="Times New Roman"/>
-          <w:sz w:val="24"/>
-          <w:szCs w:val="24"/>
-        </w:rPr>
-        <w:t>“</w:t>
-      </w:r>
-      <w:proofErr w:type="spellStart"/>
-      <w:r>
-        <w:rPr>
-          <w:rFonts w:ascii="Times New Roman" w:hAnsi="Times New Roman" w:cs="Times New Roman"/>
-          <w:sz w:val="24"/>
-          <w:szCs w:val="24"/>
-        </w:rPr>
-        <w:t>uart_tx_rx.qpf</w:t>
-      </w:r>
-      <w:proofErr w:type="spellEnd"/>
-      <w:r>
-        <w:rPr>
-          <w:rFonts w:ascii="Times New Roman" w:hAnsi="Times New Roman" w:cs="Times New Roman"/>
-          <w:sz w:val="24"/>
-          <w:szCs w:val="24"/>
-        </w:rPr>
-        <w:t>”.</w:t>
+        <w:t>First, navigate to the extracted folder and open the 'uart_tx_rx.qpf' file</w:t>
+      </w:r>
+      <w:r>
+        <w:rPr>
+          <w:rFonts w:ascii="Times New Roman" w:hAnsi="Times New Roman" w:cs="Times New Roman"/>
+          <w:sz w:val="24"/>
+          <w:szCs w:val="24"/>
+        </w:rPr>
+        <w:t>.</w:t>
       </w:r>
     </w:p>
     <w:p>
@@ -216,6 +164,7 @@
       <w:r>
         <w:rPr>
           <w:rFonts w:ascii="Times New Roman" w:hAnsi="Times New Roman" w:cs="Times New Roman"/>
+          <w:noProof/>
         </w:rPr>
         <w:drawing>
           <wp:inline distT="0" distB="0" distL="0" distR="0" wp14:anchorId="5C9425B5" wp14:editId="290435EB">
@@ -268,7 +217,15 @@
           <w:sz w:val="24"/>
           <w:szCs w:val="24"/>
         </w:rPr>
-        <w:t xml:space="preserve">Then we can go to the codes by going into files. </w:t>
+        <w:t>Next, we can access the code files by navigating to the 'Files' section.</w:t>
+      </w:r>
+      <w:r>
+        <w:rPr>
+          <w:rFonts w:ascii="Times New Roman" w:hAnsi="Times New Roman" w:cs="Times New Roman"/>
+          <w:sz w:val="24"/>
+          <w:szCs w:val="24"/>
+        </w:rPr>
+        <w:t xml:space="preserve"> </w:t>
       </w:r>
     </w:p>
     <w:p>
@@ -444,6 +401,7 @@
       <w:r>
         <w:rPr>
           <w:rFonts w:ascii="Times New Roman" w:hAnsi="Times New Roman" w:cs="Times New Roman"/>
+          <w:noProof/>
         </w:rPr>
         <w:drawing>
           <wp:inline distT="0" distB="0" distL="0" distR="0" wp14:anchorId="637230E1" wp14:editId="039DC6E5">
@@ -497,61 +455,15 @@
           <w:szCs w:val="24"/>
         </w:rPr>
         <w:lastRenderedPageBreak/>
-        <w:t xml:space="preserve">Here I will show you how to synthesis the transmitter. Similar manner you can try receiver, </w:t>
-      </w:r>
-      <w:proofErr w:type="spellStart"/>
-      <w:r>
-        <w:rPr>
-          <w:rFonts w:ascii="Times New Roman" w:hAnsi="Times New Roman" w:cs="Times New Roman"/>
-          <w:sz w:val="24"/>
-          <w:szCs w:val="24"/>
-        </w:rPr>
-        <w:t>baudrate</w:t>
-      </w:r>
-      <w:proofErr w:type="spellEnd"/>
-      <w:r>
-        <w:rPr>
-          <w:rFonts w:ascii="Times New Roman" w:hAnsi="Times New Roman" w:cs="Times New Roman"/>
-          <w:sz w:val="24"/>
-          <w:szCs w:val="24"/>
-        </w:rPr>
-        <w:t xml:space="preserve"> and </w:t>
-      </w:r>
-      <w:proofErr w:type="spellStart"/>
-      <w:r>
-        <w:rPr>
-          <w:rFonts w:ascii="Times New Roman" w:hAnsi="Times New Roman" w:cs="Times New Roman"/>
-          <w:sz w:val="24"/>
-          <w:szCs w:val="24"/>
-        </w:rPr>
-        <w:t>uart</w:t>
-      </w:r>
-      <w:proofErr w:type="spellEnd"/>
-      <w:r>
-        <w:rPr>
-          <w:rFonts w:ascii="Times New Roman" w:hAnsi="Times New Roman" w:cs="Times New Roman"/>
-          <w:sz w:val="24"/>
-          <w:szCs w:val="24"/>
-        </w:rPr>
-        <w:t xml:space="preserve"> files. Do not try to synthesis </w:t>
-      </w:r>
-      <w:proofErr w:type="spellStart"/>
-      <w:r>
-        <w:rPr>
-          <w:rFonts w:ascii="Times New Roman" w:hAnsi="Times New Roman" w:cs="Times New Roman"/>
-          <w:sz w:val="24"/>
-          <w:szCs w:val="24"/>
-        </w:rPr>
-        <w:t>uart_TB</w:t>
-      </w:r>
-      <w:proofErr w:type="spellEnd"/>
-      <w:r>
-        <w:rPr>
-          <w:rFonts w:ascii="Times New Roman" w:hAnsi="Times New Roman" w:cs="Times New Roman"/>
-          <w:sz w:val="24"/>
-          <w:szCs w:val="24"/>
-        </w:rPr>
-        <w:t xml:space="preserve"> since it is the simulation. Please make sure you set top level entity the file you need to synthesis.</w:t>
+        <w:t>Here, I will demonstrate how to synthesize the transmitter module. You can follow a similar process for the receiver, baudrate, and uart files. However, please note that the 'uart_TB' file should not be synthesized as it is meant for simulation purposes. Ensure that you set the top-level entity to the file you intend to synthesize</w:t>
+      </w:r>
+      <w:r>
+        <w:rPr>
+          <w:rFonts w:ascii="Times New Roman" w:hAnsi="Times New Roman" w:cs="Times New Roman"/>
+          <w:sz w:val="24"/>
+          <w:szCs w:val="24"/>
+        </w:rPr>
+        <w:t>.</w:t>
       </w:r>
     </w:p>
     <w:p>
@@ -630,7 +542,7 @@
           <w:sz w:val="24"/>
           <w:szCs w:val="24"/>
         </w:rPr>
-        <w:t>Then to synthesis circuit virtually, go to Start &gt;&gt; Start Analysis &amp; Elaboration.</w:t>
+        <w:t>To synthesize the circuit virtually, navigate to Start &gt;&gt; Start Analysis &amp; Elaboration.</w:t>
       </w:r>
     </w:p>
     <w:p>
@@ -772,7 +684,15 @@
           <w:sz w:val="24"/>
           <w:szCs w:val="24"/>
         </w:rPr>
-        <w:t xml:space="preserve">Go to Tools &gt;&gt; Netlist Viewers &gt;&gt; RTL Viewer to view the synthesized circuit for the transmitter. </w:t>
+        <w:t>Then, go to Tools &gt;&gt; Netlist Viewers &gt;&gt; RTL Viewer to visualize the synthesized circuit for the transmitter module.</w:t>
+      </w:r>
+      <w:r>
+        <w:rPr>
+          <w:rFonts w:ascii="Times New Roman" w:hAnsi="Times New Roman" w:cs="Times New Roman"/>
+          <w:sz w:val="24"/>
+          <w:szCs w:val="24"/>
+        </w:rPr>
+        <w:t xml:space="preserve"> </w:t>
       </w:r>
     </w:p>
     <w:p>
@@ -976,15 +896,15 @@
           <w:sz w:val="24"/>
           <w:szCs w:val="24"/>
         </w:rPr>
-        <w:t xml:space="preserve">In </w:t>
-      </w:r>
-      <w:r>
-        <w:rPr>
-          <w:rFonts w:ascii="Times New Roman" w:hAnsi="Times New Roman" w:cs="Times New Roman"/>
-          <w:sz w:val="24"/>
-          <w:szCs w:val="24"/>
-        </w:rPr>
-        <w:t xml:space="preserve">similar way, you can try other synthesis files too. </w:t>
+        <w:t>You can follow a similar procedure to synthesize other modules as well.</w:t>
+      </w:r>
+      <w:r>
+        <w:rPr>
+          <w:rFonts w:ascii="Times New Roman" w:hAnsi="Times New Roman" w:cs="Times New Roman"/>
+          <w:sz w:val="24"/>
+          <w:szCs w:val="24"/>
+        </w:rPr>
+        <w:t xml:space="preserve"> </w:t>
       </w:r>
     </w:p>
     <w:p>
@@ -1002,33 +922,7 @@
           <w:szCs w:val="24"/>
         </w:rPr>
         <w:lastRenderedPageBreak/>
-        <w:t xml:space="preserve">Then let us see how to simulate the testbench. The given testbench is for the main </w:t>
-      </w:r>
-      <w:proofErr w:type="spellStart"/>
-      <w:r>
-        <w:rPr>
-          <w:rFonts w:ascii="Times New Roman" w:hAnsi="Times New Roman" w:cs="Times New Roman"/>
-          <w:sz w:val="24"/>
-          <w:szCs w:val="24"/>
-        </w:rPr>
-        <w:t>uart</w:t>
-      </w:r>
-      <w:proofErr w:type="spellEnd"/>
-      <w:r>
-        <w:rPr>
-          <w:rFonts w:ascii="Times New Roman" w:hAnsi="Times New Roman" w:cs="Times New Roman"/>
-          <w:sz w:val="24"/>
-          <w:szCs w:val="24"/>
-        </w:rPr>
-        <w:t xml:space="preserve"> circuit. But you can implement test benches for other circuits too. Just do and play with it. </w:t>
-      </w:r>
-      <w:r>
-        <w:rPr>
-          <w:rFonts w:ascii="Times New Roman" w:hAnsi="Times New Roman" w:cs="Times New Roman"/>
-          <w:sz w:val="24"/>
-          <w:szCs w:val="24"/>
-        </w:rPr>
-        <w:t>Please make sure you analyzed and elaborated all the circuits before this testbench simulation.</w:t>
+        <w:t>Now, let's proceed to simulate the testbench. The provided testbench is for the main uart circuit, but you can create testbenches for other circuits as well. Experiment with them to gain more understanding. Ensure that you have analyzed and elaborated all the circuits before simulating the testbench.</w:t>
       </w:r>
     </w:p>
     <w:p>
@@ -1186,8 +1080,15 @@
           <w:sz w:val="24"/>
           <w:szCs w:val="24"/>
         </w:rPr>
-        <w:lastRenderedPageBreak/>
-        <w:t xml:space="preserve">Now it is time for simulation. </w:t>
+        <w:t>Now, let's proceed with the simulation.</w:t>
+      </w:r>
+      <w:r>
+        <w:rPr>
+          <w:rFonts w:ascii="Times New Roman" w:hAnsi="Times New Roman" w:cs="Times New Roman"/>
+          <w:sz w:val="24"/>
+          <w:szCs w:val="24"/>
+        </w:rPr>
+        <w:t xml:space="preserve"> </w:t>
       </w:r>
     </w:p>
     <w:p>
@@ -1270,43 +1171,15 @@
           <w:sz w:val="24"/>
           <w:szCs w:val="24"/>
         </w:rPr>
-        <w:t xml:space="preserve">In </w:t>
-      </w:r>
-      <w:proofErr w:type="spellStart"/>
-      <w:r>
-        <w:rPr>
-          <w:rFonts w:ascii="Times New Roman" w:hAnsi="Times New Roman" w:cs="Times New Roman"/>
-          <w:sz w:val="24"/>
-          <w:szCs w:val="24"/>
-        </w:rPr>
-        <w:t>ModelSim</w:t>
-      </w:r>
-      <w:proofErr w:type="spellEnd"/>
-      <w:r>
-        <w:rPr>
-          <w:rFonts w:ascii="Times New Roman" w:hAnsi="Times New Roman" w:cs="Times New Roman"/>
-          <w:sz w:val="24"/>
-          <w:szCs w:val="24"/>
-        </w:rPr>
-        <w:t xml:space="preserve">, expand work directory and double click on </w:t>
-      </w:r>
-      <w:proofErr w:type="spellStart"/>
-      <w:r>
-        <w:rPr>
-          <w:rFonts w:ascii="Times New Roman" w:hAnsi="Times New Roman" w:cs="Times New Roman"/>
-          <w:sz w:val="24"/>
-          <w:szCs w:val="24"/>
-        </w:rPr>
-        <w:t>uart_TB</w:t>
-      </w:r>
-      <w:proofErr w:type="spellEnd"/>
-      <w:r>
-        <w:rPr>
-          <w:rFonts w:ascii="Times New Roman" w:hAnsi="Times New Roman" w:cs="Times New Roman"/>
-          <w:sz w:val="24"/>
-          <w:szCs w:val="24"/>
-        </w:rPr>
-        <w:t xml:space="preserve">(testbench). </w:t>
+        <w:t>In ModelSim, navigate to the work directory and double-click on 'uart_TB' (testbench).</w:t>
+      </w:r>
+      <w:r>
+        <w:rPr>
+          <w:rFonts w:ascii="Times New Roman" w:hAnsi="Times New Roman" w:cs="Times New Roman"/>
+          <w:sz w:val="24"/>
+          <w:szCs w:val="24"/>
+        </w:rPr>
+        <w:t xml:space="preserve"> </w:t>
       </w:r>
     </w:p>
     <w:p>
@@ -1445,7 +1318,7 @@
           <w:sz w:val="24"/>
           <w:szCs w:val="24"/>
         </w:rPr>
-        <w:t>Then drag and drop all the entities in Objects bar to Wave bar. (Use CTRL + A to easily drag and drop)</w:t>
+        <w:t>Next, drag and drop all the entities from the Objects bar to the Wave bar. You can use the shortcut CTRL + A to select all entities and then drag and drop them.</w:t>
       </w:r>
     </w:p>
     <w:p>
@@ -1770,15 +1643,6 @@
           <w:szCs w:val="24"/>
         </w:rPr>
       </w:pPr>
-    </w:p>
-    <w:p>
-      <w:pPr>
-        <w:rPr>
-          <w:rFonts w:ascii="Times New Roman" w:hAnsi="Times New Roman" w:cs="Times New Roman"/>
-          <w:sz w:val="24"/>
-          <w:szCs w:val="24"/>
-        </w:rPr>
-      </w:pPr>
       <w:r>
         <w:rPr>
           <w:rFonts w:ascii="Times New Roman" w:hAnsi="Times New Roman" w:cs="Times New Roman"/>
@@ -1786,7 +1650,15 @@
           <w:szCs w:val="24"/>
         </w:rPr>
         <w:lastRenderedPageBreak/>
-        <w:t xml:space="preserve">Set the simulation time as 100ns and run several times. </w:t>
+        <w:t>Set the simulation time to 100ns and run the simulation several times.</w:t>
+      </w:r>
+      <w:r>
+        <w:rPr>
+          <w:rFonts w:ascii="Times New Roman" w:hAnsi="Times New Roman" w:cs="Times New Roman"/>
+          <w:sz w:val="24"/>
+          <w:szCs w:val="24"/>
+        </w:rPr>
+        <w:t xml:space="preserve"> </w:t>
       </w:r>
     </w:p>
     <w:p>
@@ -2534,15 +2406,23 @@
           <w:sz w:val="24"/>
           <w:szCs w:val="24"/>
         </w:rPr>
-        <w:t xml:space="preserve">You can </w:t>
-      </w:r>
-      <w:r>
-        <w:rPr>
-          <w:rFonts w:ascii="Times New Roman" w:hAnsi="Times New Roman" w:cs="Times New Roman"/>
-          <w:sz w:val="24"/>
-          <w:szCs w:val="24"/>
-        </w:rPr>
-        <w:t xml:space="preserve">try more testbenches and simulate similar way. </w:t>
+        <w:t xml:space="preserve">You can experiment with additional </w:t>
+      </w:r>
+      <w:r>
+        <w:rPr>
+          <w:rFonts w:ascii="Times New Roman" w:hAnsi="Times New Roman" w:cs="Times New Roman"/>
+          <w:sz w:val="24"/>
+          <w:szCs w:val="24"/>
+        </w:rPr>
+        <w:t>test benches</w:t>
+      </w:r>
+      <w:r>
+        <w:rPr>
+          <w:rFonts w:ascii="Times New Roman" w:hAnsi="Times New Roman" w:cs="Times New Roman"/>
+          <w:sz w:val="24"/>
+          <w:szCs w:val="24"/>
+        </w:rPr>
+        <w:t xml:space="preserve"> and simulate them in a similar manner.</w:t>
       </w:r>
     </w:p>
     <w:p>
@@ -2568,7 +2448,7 @@
           <w:sz w:val="24"/>
           <w:szCs w:val="24"/>
         </w:rPr>
-        <w:t xml:space="preserve">Now it is time to upload the code into FPGA and simulate. We have used EP4CE22F17 FPGA within the Cyclone IV E family. So, pin assignments correspond to that. If you are using another type of FPGA, then use the corresponding datasheet for pin assignments. </w:t>
+        <w:t>Now it's time to upload the code into the FPGA and simulate its functionality. We've utilized the EP4CE22F17 FPGA from the Cyclone IV E family, so the pin assignments are specific to that. If you're using a different type of FPGA, refer to the corresponding datasheet for pin assignments.</w:t>
       </w:r>
     </w:p>
     <w:p>
@@ -2579,31 +2459,30 @@
           <w:szCs w:val="24"/>
         </w:rPr>
       </w:pPr>
-      <w:r>
-        <w:rPr>
-          <w:rFonts w:ascii="Times New Roman" w:hAnsi="Times New Roman" w:cs="Times New Roman"/>
-          <w:sz w:val="24"/>
-          <w:szCs w:val="24"/>
-        </w:rPr>
-        <w:t xml:space="preserve"> First set </w:t>
-      </w:r>
-      <w:proofErr w:type="spellStart"/>
-      <w:r>
-        <w:rPr>
-          <w:rFonts w:ascii="Times New Roman" w:hAnsi="Times New Roman" w:cs="Times New Roman"/>
-          <w:sz w:val="24"/>
-          <w:szCs w:val="24"/>
-        </w:rPr>
-        <w:t>uart</w:t>
-      </w:r>
-      <w:proofErr w:type="spellEnd"/>
-      <w:r>
-        <w:rPr>
-          <w:rFonts w:ascii="Times New Roman" w:hAnsi="Times New Roman" w:cs="Times New Roman"/>
-          <w:sz w:val="24"/>
-          <w:szCs w:val="24"/>
-        </w:rPr>
-        <w:t xml:space="preserve"> file as top level and compile. </w:t>
+    </w:p>
+    <w:p>
+      <w:pPr>
+        <w:rPr>
+          <w:rFonts w:ascii="Times New Roman" w:hAnsi="Times New Roman" w:cs="Times New Roman"/>
+          <w:sz w:val="24"/>
+          <w:szCs w:val="24"/>
+        </w:rPr>
+      </w:pPr>
+      <w:r>
+        <w:rPr>
+          <w:rFonts w:ascii="Times New Roman" w:hAnsi="Times New Roman" w:cs="Times New Roman"/>
+          <w:sz w:val="24"/>
+          <w:szCs w:val="24"/>
+        </w:rPr>
+        <w:t>First, set the 'uart' file as the top-level entity and compile it.</w:t>
+      </w:r>
+      <w:r>
+        <w:rPr>
+          <w:rFonts w:ascii="Times New Roman" w:hAnsi="Times New Roman" w:cs="Times New Roman"/>
+          <w:sz w:val="24"/>
+          <w:szCs w:val="24"/>
+        </w:rPr>
+        <w:t xml:space="preserve"> </w:t>
       </w:r>
     </w:p>
     <w:p>
@@ -2753,7 +2632,15 @@
           <w:sz w:val="24"/>
           <w:szCs w:val="24"/>
         </w:rPr>
-        <w:t xml:space="preserve">After the successful compilation, go to the Program Device and detect your FPGA. Finally upload the code into FPGA. </w:t>
+        <w:t>Once the compilation is successful, proceed to the Program Device section and detect your FPGA. Then, upload the code into the FPGA.</w:t>
+      </w:r>
+      <w:r>
+        <w:rPr>
+          <w:rFonts w:ascii="Times New Roman" w:hAnsi="Times New Roman" w:cs="Times New Roman"/>
+          <w:sz w:val="24"/>
+          <w:szCs w:val="24"/>
+        </w:rPr>
+        <w:t xml:space="preserve"> </w:t>
       </w:r>
     </w:p>
     <w:p>
@@ -2903,23 +2790,7 @@
           <w:sz w:val="24"/>
           <w:szCs w:val="24"/>
         </w:rPr>
-        <w:t xml:space="preserve">For pin planning use the steps below. You must have assigned pins before you </w:t>
-      </w:r>
-      <w:r>
-        <w:rPr>
-          <w:rFonts w:ascii="Times New Roman" w:hAnsi="Times New Roman" w:cs="Times New Roman"/>
-          <w:sz w:val="24"/>
-          <w:szCs w:val="24"/>
-        </w:rPr>
-        <w:t>are uploading</w:t>
-      </w:r>
-      <w:r>
-        <w:rPr>
-          <w:rFonts w:ascii="Times New Roman" w:hAnsi="Times New Roman" w:cs="Times New Roman"/>
-          <w:sz w:val="24"/>
-          <w:szCs w:val="24"/>
-        </w:rPr>
-        <w:t xml:space="preserve"> the code into FPGA.</w:t>
+        <w:t>For pin planning, follow the steps below. It's essential to assign pins before uploading the code into the FPGA.</w:t>
       </w:r>
     </w:p>
     <w:p>
@@ -3069,9 +2940,8 @@
           <w:sz w:val="24"/>
           <w:szCs w:val="24"/>
         </w:rPr>
-        <w:t xml:space="preserve">Use inbuilt LEDs in FPGA and </w:t>
-      </w:r>
-      <w:proofErr w:type="spellStart"/>
+        <w:t xml:space="preserve">Utilize the inbuilt LEDs in the FPGA, as well as the </w:t>
+      </w:r>
       <w:r>
         <w:rPr>
           <w:rFonts w:ascii="Times New Roman" w:hAnsi="Times New Roman" w:cs="Times New Roman"/>
@@ -3089,14 +2959,21 @@
         </w:rPr>
         <w:t>cc</w:t>
       </w:r>
-      <w:proofErr w:type="spellEnd"/>
-      <w:r>
-        <w:rPr>
-          <w:rFonts w:ascii="Times New Roman" w:hAnsi="Times New Roman" w:cs="Times New Roman"/>
-          <w:sz w:val="24"/>
-          <w:szCs w:val="24"/>
-        </w:rPr>
-        <w:t xml:space="preserve"> and Ground from the same FPGA for your demonstration. </w:t>
+      <w:r>
+        <w:rPr>
+          <w:rFonts w:ascii="Times New Roman" w:hAnsi="Times New Roman" w:cs="Times New Roman"/>
+          <w:sz w:val="24"/>
+          <w:szCs w:val="24"/>
+        </w:rPr>
+        <w:t xml:space="preserve"> </w:t>
+      </w:r>
+      <w:r>
+        <w:rPr>
+          <w:rFonts w:ascii="Times New Roman" w:hAnsi="Times New Roman" w:cs="Times New Roman"/>
+          <w:sz w:val="24"/>
+          <w:szCs w:val="24"/>
+        </w:rPr>
+        <w:t>and Ground pins from the same FPGA for your demonstration.</w:t>
       </w:r>
     </w:p>
     <w:sectPr>

</xml_diff>